<commit_message>
some more lines are added again
</commit_message>
<xml_diff>
--- a/song.docx
+++ b/song.docx
@@ -20,6 +20,32 @@
         </w:rPr>
         <w:br/>
         <w:t>All the time.</w:t>
+      </w:r>
+    </w:p>
+    <w:p>
+      <w:pPr>
+        <w:rPr>
+          <w:lang w:val="en-US"/>
+        </w:rPr>
+      </w:pPr>
+      <w:r>
+        <w:rPr>
+          <w:lang w:val="en-US"/>
+        </w:rPr>
+        <w:t>It is me again</w:t>
+      </w:r>
+    </w:p>
+    <w:p>
+      <w:pPr>
+        <w:rPr>
+          <w:lang w:val="en-US"/>
+        </w:rPr>
+      </w:pPr>
+      <w:r>
+        <w:rPr>
+          <w:lang w:val="en-US"/>
+        </w:rPr>
+        <w:t>Wie geht’s.</w:t>
       </w:r>
     </w:p>
     <w:sectPr>

</xml_diff>